<commit_message>
Correção de erros no documento
</commit_message>
<xml_diff>
--- a/SWITCH CASE.docx
+++ b/SWITCH CASE.docx
@@ -678,21 +678,6 @@
           <w:szCs w:val="24"/>
         </w:rPr>
       </w:pPr>
-      <w:r>
-        <w:rPr>
-          <w:b/>
-          <w:sz w:val="24"/>
-          <w:szCs w:val="24"/>
-        </w:rPr>
-        <w:t xml:space="preserve">FLUX.09.03 – </w:t>
-      </w:r>
-      <w:r>
-        <w:rPr>
-          <w:sz w:val="24"/>
-          <w:szCs w:val="24"/>
-        </w:rPr>
-        <w:t>Cada conexão entre a condição e o caso deve conter uma label editável que especifica de que o caso se trata ()</w:t>
-      </w:r>
     </w:p>
     <w:p>
       <w:pPr>
@@ -780,21 +765,7 @@
           <w:sz w:val="24"/>
           <w:szCs w:val="24"/>
         </w:rPr>
-        <w:t>Cada conexão entre a condição e o caso deve conter uma label editável que especifica de que o caso se trata (</w:t>
-      </w:r>
-      <w:r>
-        <w:rPr>
-          <w:sz w:val="24"/>
-          <w:szCs w:val="24"/>
-        </w:rPr>
-        <w:t>Ex: 1,2,3;Janeiro,Fevereiro,Março</w:t>
-      </w:r>
-      <w:r>
-        <w:rPr>
-          <w:sz w:val="24"/>
-          <w:szCs w:val="24"/>
-        </w:rPr>
-        <w:t>)</w:t>
+        <w:t>Cada conexão entre a condição e o caso deve conter uma label editável que especifica de que o caso se trata (Ex: 1,2,3;Janeiro,Fevereiro,Março)</w:t>
       </w:r>
     </w:p>
     <w:p>
@@ -920,37 +891,12 @@
                 <w:szCs w:val="24"/>
               </w:rPr>
             </w:pPr>
-            <w:proofErr w:type="spellStart"/>
             <w:r>
               <w:rPr>
                 <w:sz w:val="24"/>
                 <w:szCs w:val="24"/>
               </w:rPr>
-              <w:t>Operadores</w:t>
-            </w:r>
-            <w:proofErr w:type="spellEnd"/>
-            <w:r>
-              <w:rPr>
-                <w:sz w:val="24"/>
-                <w:szCs w:val="24"/>
-              </w:rPr>
-              <w:t xml:space="preserve"> </w:t>
-            </w:r>
-            <w:proofErr w:type="spellStart"/>
-            <w:r>
-              <w:rPr>
-                <w:sz w:val="24"/>
-                <w:szCs w:val="24"/>
-              </w:rPr>
-              <w:t>Relacionais</w:t>
-            </w:r>
-            <w:proofErr w:type="spellEnd"/>
-            <w:r>
-              <w:rPr>
-                <w:sz w:val="24"/>
-                <w:szCs w:val="24"/>
-              </w:rPr>
-              <w:t>:</w:t>
+              <w:t>Operadores Relacionais:</w:t>
             </w:r>
           </w:p>
         </w:tc>
@@ -1171,37 +1117,12 @@
                 <w:szCs w:val="24"/>
               </w:rPr>
             </w:pPr>
-            <w:proofErr w:type="spellStart"/>
             <w:r>
               <w:rPr>
                 <w:sz w:val="24"/>
                 <w:szCs w:val="24"/>
               </w:rPr>
-              <w:t>Operadores</w:t>
-            </w:r>
-            <w:proofErr w:type="spellEnd"/>
-            <w:r>
-              <w:rPr>
-                <w:sz w:val="24"/>
-                <w:szCs w:val="24"/>
-              </w:rPr>
-              <w:t xml:space="preserve"> </w:t>
-            </w:r>
-            <w:proofErr w:type="spellStart"/>
-            <w:r>
-              <w:rPr>
-                <w:sz w:val="24"/>
-                <w:szCs w:val="24"/>
-              </w:rPr>
-              <w:t>Lógicos</w:t>
-            </w:r>
-            <w:proofErr w:type="spellEnd"/>
-            <w:r>
-              <w:rPr>
-                <w:sz w:val="24"/>
-                <w:szCs w:val="24"/>
-              </w:rPr>
-              <w:t>:</w:t>
+              <w:t>Operadores Lógicos:</w:t>
             </w:r>
           </w:p>
         </w:tc>
@@ -1315,53 +1236,12 @@
                 <w:szCs w:val="24"/>
               </w:rPr>
             </w:pPr>
-            <w:proofErr w:type="spellStart"/>
             <w:r>
               <w:rPr>
                 <w:sz w:val="24"/>
                 <w:szCs w:val="24"/>
               </w:rPr>
-              <w:t>Operadores</w:t>
-            </w:r>
-            <w:proofErr w:type="spellEnd"/>
-            <w:r>
-              <w:rPr>
-                <w:sz w:val="24"/>
-                <w:szCs w:val="24"/>
-              </w:rPr>
-              <w:t xml:space="preserve"> </w:t>
-            </w:r>
-            <w:proofErr w:type="spellStart"/>
-            <w:r>
-              <w:rPr>
-                <w:sz w:val="24"/>
-                <w:szCs w:val="24"/>
-              </w:rPr>
-              <w:t>Lógicos</w:t>
-            </w:r>
-            <w:proofErr w:type="spellEnd"/>
-            <w:r>
-              <w:rPr>
-                <w:sz w:val="24"/>
-                <w:szCs w:val="24"/>
-              </w:rPr>
-              <w:t>(</w:t>
-            </w:r>
-            <w:proofErr w:type="spellStart"/>
-            <w:r>
-              <w:rPr>
-                <w:sz w:val="24"/>
-                <w:szCs w:val="24"/>
-              </w:rPr>
-              <w:t>Alternativo</w:t>
-            </w:r>
-            <w:proofErr w:type="spellEnd"/>
-            <w:r>
-              <w:rPr>
-                <w:sz w:val="24"/>
-                <w:szCs w:val="24"/>
-              </w:rPr>
-              <w:t>):</w:t>
+              <w:t>Operadores Lógicos(Alternativo):</w:t>
             </w:r>
           </w:p>
         </w:tc>
@@ -1503,6 +1383,7 @@
         </w:rPr>
       </w:pPr>
       <w:bookmarkStart w:id="0" w:name="_GoBack"/>
+      <w:bookmarkEnd w:id="0"/>
       <w:r>
         <w:rPr>
           <w:noProof/>
@@ -1561,7 +1442,6 @@
           </wp:anchor>
         </w:drawing>
       </w:r>
-      <w:bookmarkEnd w:id="0"/>
     </w:p>
     <w:sectPr>
       <w:pgSz w:w="11906" w:h="16838"/>

</xml_diff>